<commit_message>
Modification de la DAL, correction des erreurs
Suite aux remarques du client, j'ai modifié tout ce qu'il avait à redire
sur le document.
</commit_message>
<xml_diff>
--- a/Documents/DALV2.docx
+++ b/Documents/DALV2.docx
@@ -206,7 +206,7 @@
           <w:color w:val="FF0000"/>
           <w:sz w:val="24"/>
         </w:rPr>
-        <w:t>0.1</w:t>
+        <w:t>0.2</w:t>
       </w:r>
     </w:p>
     <w:p>
@@ -378,7 +378,9 @@
           <w:right w:val="single" w:sz="4" w:space="4" w:color="000000" w:shadow="1"/>
         </w:pBdr>
         <w:ind w:left="708" w:firstLine="708"/>
-        <w:jc w:val="both"/>
+        <w:rPr>
+          <w:color w:val="FF0000"/>
+        </w:rPr>
       </w:pPr>
       <w:r>
         <w:rPr>
@@ -405,6 +407,126 @@
           <w:sz w:val="24"/>
         </w:rPr>
         <w:tab/>
+      </w:r>
+      <w:r>
+        <w:rPr>
+          <w:rFonts w:ascii="Arial" w:hAnsi="Arial" w:cs="Arial"/>
+          <w:b w:val="0"/>
+          <w:i w:val="0"/>
+          <w:color w:val="FF0000"/>
+          <w:sz w:val="24"/>
+        </w:rPr>
+        <w:t xml:space="preserve">Ibrahima </w:t>
+      </w:r>
+      <w:proofErr w:type="spellStart"/>
+      <w:r>
+        <w:rPr>
+          <w:rFonts w:ascii="Arial" w:hAnsi="Arial" w:cs="Arial"/>
+          <w:b w:val="0"/>
+          <w:i w:val="0"/>
+          <w:color w:val="FF0000"/>
+          <w:sz w:val="24"/>
+        </w:rPr>
+        <w:t>Sorry</w:t>
+      </w:r>
+      <w:proofErr w:type="spellEnd"/>
+      <w:r>
+        <w:rPr>
+          <w:rFonts w:ascii="Arial" w:hAnsi="Arial" w:cs="Arial"/>
+          <w:b w:val="0"/>
+          <w:i w:val="0"/>
+          <w:color w:val="FF0000"/>
+          <w:sz w:val="24"/>
+        </w:rPr>
+        <w:t xml:space="preserve"> Barry, Tony </w:t>
+      </w:r>
+      <w:proofErr w:type="spellStart"/>
+      <w:r>
+        <w:rPr>
+          <w:rFonts w:ascii="Arial" w:hAnsi="Arial" w:cs="Arial"/>
+          <w:b w:val="0"/>
+          <w:i w:val="0"/>
+          <w:color w:val="FF0000"/>
+          <w:sz w:val="24"/>
+        </w:rPr>
+        <w:t>Coriolle</w:t>
+      </w:r>
+      <w:proofErr w:type="spellEnd"/>
+      <w:r>
+        <w:rPr>
+          <w:rFonts w:ascii="Arial" w:hAnsi="Arial" w:cs="Arial"/>
+          <w:b w:val="0"/>
+          <w:i w:val="0"/>
+          <w:color w:val="FF0000"/>
+          <w:sz w:val="24"/>
+        </w:rPr>
+        <w:t xml:space="preserve">, Julien         </w:t>
+      </w:r>
+      <w:proofErr w:type="spellStart"/>
+      <w:r>
+        <w:rPr>
+          <w:rFonts w:ascii="Arial" w:hAnsi="Arial" w:cs="Arial"/>
+          <w:b w:val="0"/>
+          <w:i w:val="0"/>
+          <w:color w:val="FF0000"/>
+          <w:sz w:val="24"/>
+        </w:rPr>
+        <w:t>Szlamowicz</w:t>
+      </w:r>
+      <w:proofErr w:type="spellEnd"/>
+      <w:r>
+        <w:rPr>
+          <w:rFonts w:ascii="Arial" w:hAnsi="Arial" w:cs="Arial"/>
+          <w:b w:val="0"/>
+          <w:i w:val="0"/>
+          <w:color w:val="FF0000"/>
+          <w:sz w:val="24"/>
+        </w:rPr>
+        <w:t xml:space="preserve">, Delphine </w:t>
+      </w:r>
+      <w:proofErr w:type="spellStart"/>
+      <w:r>
+        <w:rPr>
+          <w:rFonts w:ascii="Arial" w:hAnsi="Arial" w:cs="Arial"/>
+          <w:b w:val="0"/>
+          <w:i w:val="0"/>
+          <w:color w:val="FF0000"/>
+          <w:sz w:val="24"/>
+        </w:rPr>
+        <w:t>Meyrieux</w:t>
+      </w:r>
+      <w:proofErr w:type="spellEnd"/>
+      <w:r>
+        <w:rPr>
+          <w:rFonts w:ascii="Arial" w:hAnsi="Arial" w:cs="Arial"/>
+          <w:b w:val="0"/>
+          <w:i w:val="0"/>
+          <w:color w:val="FF0000"/>
+          <w:sz w:val="24"/>
+        </w:rPr>
+        <w:t xml:space="preserve">, </w:t>
+      </w:r>
+      <w:proofErr w:type="spellStart"/>
+      <w:r>
+        <w:rPr>
+          <w:rFonts w:ascii="Arial" w:hAnsi="Arial" w:cs="Arial"/>
+          <w:b w:val="0"/>
+          <w:i w:val="0"/>
+          <w:color w:val="FF0000"/>
+          <w:sz w:val="24"/>
+        </w:rPr>
+        <w:t>Clement</w:t>
+      </w:r>
+      <w:proofErr w:type="spellEnd"/>
+      <w:r>
+        <w:rPr>
+          <w:rFonts w:ascii="Arial" w:hAnsi="Arial" w:cs="Arial"/>
+          <w:b w:val="0"/>
+          <w:i w:val="0"/>
+          <w:color w:val="FF0000"/>
+          <w:sz w:val="24"/>
+        </w:rPr>
+        <w:t xml:space="preserve"> Etendard</w:t>
       </w:r>
     </w:p>
     <w:p>
@@ -771,7 +893,7 @@
               <w:jc w:val="center"/>
             </w:pPr>
             <w:r>
-              <w:t>16/12/05</w:t>
+              <w:t>28/11/2013</w:t>
             </w:r>
           </w:p>
         </w:tc>
@@ -824,6 +946,105 @@
               <w:snapToGrid w:val="0"/>
               <w:jc w:val="center"/>
               <w:rPr>
+                <w:bCs/>
+              </w:rPr>
+            </w:pPr>
+            <w:r>
+              <w:rPr>
+                <w:bCs/>
+              </w:rPr>
+              <w:t>0.2</w:t>
+            </w:r>
+          </w:p>
+        </w:tc>
+        <w:tc>
+          <w:tcPr>
+            <w:tcW w:w="813" w:type="pct"/>
+            <w:tcBorders>
+              <w:top w:val="single" w:sz="4" w:space="0" w:color="000000"/>
+              <w:left w:val="single" w:sz="4" w:space="0" w:color="000000"/>
+              <w:bottom w:val="single" w:sz="4" w:space="0" w:color="000000"/>
+            </w:tcBorders>
+            <w:tcMar>
+              <w:top w:w="0" w:type="dxa"/>
+              <w:left w:w="70" w:type="dxa"/>
+              <w:bottom w:w="0" w:type="dxa"/>
+              <w:right w:w="70" w:type="dxa"/>
+            </w:tcMar>
+          </w:tcPr>
+          <w:p>
+            <w:pPr>
+              <w:pStyle w:val="Textbody"/>
+              <w:snapToGrid w:val="0"/>
+              <w:jc w:val="center"/>
+              <w:rPr>
+                <w:bCs/>
+              </w:rPr>
+            </w:pPr>
+            <w:r>
+              <w:rPr>
+                <w:bCs/>
+              </w:rPr>
+              <w:t>15/01/2014</w:t>
+            </w:r>
+          </w:p>
+        </w:tc>
+        <w:tc>
+          <w:tcPr>
+            <w:tcW w:w="3636" w:type="pct"/>
+            <w:tcBorders>
+              <w:top w:val="single" w:sz="4" w:space="0" w:color="000000"/>
+              <w:left w:val="single" w:sz="4" w:space="0" w:color="000000"/>
+              <w:bottom w:val="single" w:sz="4" w:space="0" w:color="000000"/>
+              <w:right w:val="single" w:sz="4" w:space="0" w:color="000000"/>
+            </w:tcBorders>
+            <w:tcMar>
+              <w:top w:w="0" w:type="dxa"/>
+              <w:left w:w="70" w:type="dxa"/>
+              <w:bottom w:w="0" w:type="dxa"/>
+              <w:right w:w="70" w:type="dxa"/>
+            </w:tcMar>
+          </w:tcPr>
+          <w:p>
+            <w:pPr>
+              <w:pStyle w:val="Textbody"/>
+              <w:snapToGrid w:val="0"/>
+              <w:jc w:val="center"/>
+              <w:rPr>
+                <w:bCs/>
+              </w:rPr>
+            </w:pPr>
+            <w:r>
+              <w:rPr>
+                <w:bCs/>
+              </w:rPr>
+              <w:t>Corrections suite à remarques du client</w:t>
+            </w:r>
+          </w:p>
+        </w:tc>
+      </w:tr>
+      <w:tr>
+        <w:tc>
+          <w:tcPr>
+            <w:tcW w:w="551" w:type="pct"/>
+            <w:tcBorders>
+              <w:top w:val="single" w:sz="4" w:space="0" w:color="000000"/>
+              <w:left w:val="single" w:sz="4" w:space="0" w:color="000000"/>
+              <w:bottom w:val="single" w:sz="4" w:space="0" w:color="000000"/>
+            </w:tcBorders>
+            <w:tcMar>
+              <w:top w:w="0" w:type="dxa"/>
+              <w:left w:w="70" w:type="dxa"/>
+              <w:bottom w:w="0" w:type="dxa"/>
+              <w:right w:w="70" w:type="dxa"/>
+            </w:tcMar>
+          </w:tcPr>
+          <w:p>
+            <w:pPr>
+              <w:pStyle w:val="Textbody"/>
+              <w:snapToGrid w:val="0"/>
+              <w:jc w:val="center"/>
+              <w:rPr>
                 <w:b/>
                 <w:bCs/>
               </w:rPr>
@@ -970,90 +1191,6 @@
           </w:p>
         </w:tc>
       </w:tr>
-      <w:tr>
-        <w:tc>
-          <w:tcPr>
-            <w:tcW w:w="551" w:type="pct"/>
-            <w:tcBorders>
-              <w:top w:val="single" w:sz="4" w:space="0" w:color="000000"/>
-              <w:left w:val="single" w:sz="4" w:space="0" w:color="000000"/>
-              <w:bottom w:val="single" w:sz="4" w:space="0" w:color="000000"/>
-            </w:tcBorders>
-            <w:tcMar>
-              <w:top w:w="0" w:type="dxa"/>
-              <w:left w:w="70" w:type="dxa"/>
-              <w:bottom w:w="0" w:type="dxa"/>
-              <w:right w:w="70" w:type="dxa"/>
-            </w:tcMar>
-          </w:tcPr>
-          <w:p>
-            <w:pPr>
-              <w:pStyle w:val="Textbody"/>
-              <w:snapToGrid w:val="0"/>
-              <w:jc w:val="center"/>
-              <w:rPr>
-                <w:b/>
-                <w:bCs/>
-              </w:rPr>
-            </w:pPr>
-          </w:p>
-        </w:tc>
-        <w:tc>
-          <w:tcPr>
-            <w:tcW w:w="813" w:type="pct"/>
-            <w:tcBorders>
-              <w:top w:val="single" w:sz="4" w:space="0" w:color="000000"/>
-              <w:left w:val="single" w:sz="4" w:space="0" w:color="000000"/>
-              <w:bottom w:val="single" w:sz="4" w:space="0" w:color="000000"/>
-            </w:tcBorders>
-            <w:tcMar>
-              <w:top w:w="0" w:type="dxa"/>
-              <w:left w:w="70" w:type="dxa"/>
-              <w:bottom w:w="0" w:type="dxa"/>
-              <w:right w:w="70" w:type="dxa"/>
-            </w:tcMar>
-          </w:tcPr>
-          <w:p>
-            <w:pPr>
-              <w:pStyle w:val="Textbody"/>
-              <w:snapToGrid w:val="0"/>
-              <w:jc w:val="center"/>
-              <w:rPr>
-                <w:b/>
-                <w:bCs/>
-              </w:rPr>
-            </w:pPr>
-          </w:p>
-        </w:tc>
-        <w:tc>
-          <w:tcPr>
-            <w:tcW w:w="3636" w:type="pct"/>
-            <w:tcBorders>
-              <w:top w:val="single" w:sz="4" w:space="0" w:color="000000"/>
-              <w:left w:val="single" w:sz="4" w:space="0" w:color="000000"/>
-              <w:bottom w:val="single" w:sz="4" w:space="0" w:color="000000"/>
-              <w:right w:val="single" w:sz="4" w:space="0" w:color="000000"/>
-            </w:tcBorders>
-            <w:tcMar>
-              <w:top w:w="0" w:type="dxa"/>
-              <w:left w:w="70" w:type="dxa"/>
-              <w:bottom w:w="0" w:type="dxa"/>
-              <w:right w:w="70" w:type="dxa"/>
-            </w:tcMar>
-          </w:tcPr>
-          <w:p>
-            <w:pPr>
-              <w:pStyle w:val="Textbody"/>
-              <w:snapToGrid w:val="0"/>
-              <w:jc w:val="center"/>
-              <w:rPr>
-                <w:b/>
-                <w:bCs/>
-              </w:rPr>
-            </w:pPr>
-          </w:p>
-        </w:tc>
-      </w:tr>
     </w:tbl>
     <w:p>
       <w:pPr>
@@ -1822,7 +1959,25 @@
           <w:color w:val="000000"/>
           <w:szCs w:val="24"/>
         </w:rPr>
-        <w:t xml:space="preserve">Dans cette partie seront regroupés tous les composants utiles à l'élaboration de l'interface graphique du logiciel. </w:t>
+        <w:t xml:space="preserve">Dans cette partie seront regroupés tous les composants utiles à </w:t>
+      </w:r>
+      <w:r>
+        <w:rPr>
+          <w:rFonts w:ascii="Times New Roman" w:hAnsi="Times New Roman" w:cs="Times New Roman"/>
+          <w:i w:val="0"/>
+          <w:color w:val="000000"/>
+          <w:szCs w:val="24"/>
+        </w:rPr>
+        <w:t>la réalisation</w:t>
+      </w:r>
+      <w:r>
+        <w:rPr>
+          <w:rFonts w:ascii="Times New Roman" w:hAnsi="Times New Roman" w:cs="Times New Roman"/>
+          <w:i w:val="0"/>
+          <w:color w:val="000000"/>
+          <w:szCs w:val="24"/>
+        </w:rPr>
+        <w:t xml:space="preserve"> de l'interface graphique du logiciel. </w:t>
       </w:r>
       <w:r>
         <w:rPr>
@@ -2054,7 +2209,25 @@
           <w:color w:val="000000"/>
           <w:szCs w:val="24"/>
         </w:rPr>
-        <w:t xml:space="preserve"> sera possible d’entrer qu'un nombre. Une vérification de ce champ doit donc être effectuée. Le composant doit également être doté d'un second champ de texte permettant de choisir une base pour le nombre. Ce composant permettra aussi, grâce à un bouton de revenir à au constituant CudaFactor.</w:t>
+        <w:t xml:space="preserve"> sera possible d’entrer qu'un nombre. Une vérification de ce champ doit donc être effectuée. Le composant doit également être doté d'un second champ de texte permettant de choisir une base pour le nombre. Ce composant permettra aussi,</w:t>
+      </w:r>
+      <w:r>
+        <w:rPr>
+          <w:rFonts w:ascii="Times New Roman" w:hAnsi="Times New Roman" w:cs="Times New Roman"/>
+          <w:i w:val="0"/>
+          <w:color w:val="000000"/>
+          <w:szCs w:val="24"/>
+        </w:rPr>
+        <w:t xml:space="preserve"> grâce à un bouton de revenir </w:t>
+      </w:r>
+      <w:r>
+        <w:rPr>
+          <w:rFonts w:ascii="Times New Roman" w:hAnsi="Times New Roman" w:cs="Times New Roman"/>
+          <w:i w:val="0"/>
+          <w:color w:val="000000"/>
+          <w:szCs w:val="24"/>
+        </w:rPr>
+        <w:t>au constituant CudaFactor.</w:t>
       </w:r>
     </w:p>
     <w:p>
@@ -2405,7 +2578,25 @@
           <w:color w:val="000000"/>
           <w:szCs w:val="24"/>
         </w:rPr>
-        <w:t>Ce composant est un composant principalement destiné à l'information de l'utilisateur. Nous y retrouvons le nombre à factoriser ainsi que le temps qu'il s'est écoulé depuis le début de la factorisation, la liste des facteurs trouvés à cet instant ainsi que la rapidité de calcul actuelle (exprimée en MIPS). Ce composant est également capable de « demander » au thread responsable du calcul de se mettre en pose. L'utilisateur ne peut plus revenir en arrière jusqu'à la fin du calcul. Lorsque l'algorithme a terminé de s'exécuter, la main est donnée directement au composant suivant.</w:t>
+        <w:t>Ce composant est un composant principalement destiné à l'information de l'utilisateur. Nous y retrouvons le nombre à factoriser ainsi que le temps qu'il s'est écoulé depuis le début de la factorisation, la liste des facteurs trouvés à cet instant ainsi que la rapidité de calcul actuelle (exprimée en MIPS). Ce composant est également capable de « demander » au thread responsa</w:t>
+      </w:r>
+      <w:r>
+        <w:rPr>
+          <w:rFonts w:ascii="Times New Roman" w:hAnsi="Times New Roman" w:cs="Times New Roman"/>
+          <w:i w:val="0"/>
+          <w:color w:val="000000"/>
+          <w:szCs w:val="24"/>
+        </w:rPr>
+        <w:t>ble du calcul de se mettre en pau</w:t>
+      </w:r>
+      <w:r>
+        <w:rPr>
+          <w:rFonts w:ascii="Times New Roman" w:hAnsi="Times New Roman" w:cs="Times New Roman"/>
+          <w:i w:val="0"/>
+          <w:color w:val="000000"/>
+          <w:szCs w:val="24"/>
+        </w:rPr>
+        <w:t>se. L'utilisateur ne peut plus revenir en arrière jusqu'à la fin du calcul. Lorsque l'algorithme a terminé de s'exécuter, la main est donnée directement au composant suivant.</w:t>
       </w:r>
     </w:p>
     <w:p>
@@ -3414,7 +3605,7 @@
           <w:b w:val="0"/>
           <w:u w:val="none"/>
         </w:rPr>
-        <w:t xml:space="preserve">Les langages de programmation Sage et Cuda sont imposés par le sujet de ce projet car le but de ce sujet réside en une comparaison entre les temps d'exécution de ces deux langages. Le langage de programmation principal choisi pour ce projet est le C++. Nous avons choisi ce langage car le Cuda est un rajout de fonctions sur le C. il est donc compatible facilement avec le C et le C++. De plus le C++ est un langage permettant la programmation objet est permet une lisibilité est une structuration supérieure au C. Nous avons également accès à tous les avantages d'un langage de programmation orienté objet grâce au C++ (avantages tels que </w:t>
+        <w:t>Les langages de programmation Sage et Cuda sont imposés par le sujet de ce projet car le but de ce sujet réside en une comparaison entre les temps d'exécution de ces deux langages. Le langage de programmation principal choisi pour ce projet est le C++. Nous avons choisi ce langage car le Cuda est un rajout de fonctions sur le C. il est donc compatible facilement avec le C et le C++. De plus le C++ est un langage perme</w:t>
       </w:r>
       <w:r>
         <w:rPr>
@@ -3422,7 +3613,7 @@
           <w:b w:val="0"/>
           <w:u w:val="none"/>
         </w:rPr>
-        <w:t>l’encapsulation,</w:t>
+        <w:t>ttant la programmation objet et permet une lisibilité e</w:t>
       </w:r>
       <w:r>
         <w:rPr>
@@ -3430,7 +3621,7 @@
           <w:b w:val="0"/>
           <w:u w:val="none"/>
         </w:rPr>
-        <w:t xml:space="preserve"> le découpage facile en paquets...). En plus du C++, nous avons choisi d'utiliser QtDesigner pour la réalisation des interfaces graphiques. En effet, ceci est un </w:t>
+        <w:t xml:space="preserve">t une structuration supérieure au C. Nous avons également accès à tous les avantages d'un langage de programmation orienté objet grâce au C++ (avantages tels que </w:t>
       </w:r>
       <w:r>
         <w:rPr>
@@ -3438,7 +3629,7 @@
           <w:b w:val="0"/>
           <w:u w:val="none"/>
         </w:rPr>
-        <w:t>outil</w:t>
+        <w:t>l’encapsulation,</w:t>
       </w:r>
       <w:r>
         <w:rPr>
@@ -3446,25 +3637,23 @@
           <w:b w:val="0"/>
           <w:u w:val="none"/>
         </w:rPr>
-        <w:t xml:space="preserve"> graphique WYSIWYG (« </w:t>
-      </w:r>
-      <w:proofErr w:type="spellStart"/>
+        <w:t xml:space="preserve"> le découpage facile en paquets...). En plus du C++, nous avons choisi d'utiliser QtDesigner pour la réalisation des interfaces graphiques. En effet, ceci est un </w:t>
+      </w:r>
       <w:r>
         <w:rPr>
           <w:rFonts w:ascii="Times New Roman" w:hAnsi="Times New Roman" w:cs="Times New Roman"/>
           <w:b w:val="0"/>
           <w:u w:val="none"/>
         </w:rPr>
-        <w:t>What</w:t>
-      </w:r>
-      <w:proofErr w:type="spellEnd"/>
+        <w:t>outil</w:t>
+      </w:r>
       <w:r>
         <w:rPr>
           <w:rFonts w:ascii="Times New Roman" w:hAnsi="Times New Roman" w:cs="Times New Roman"/>
           <w:b w:val="0"/>
           <w:u w:val="none"/>
         </w:rPr>
-        <w:t xml:space="preserve"> You </w:t>
+        <w:t xml:space="preserve"> graphique WYSIWYG (« </w:t>
       </w:r>
       <w:proofErr w:type="spellStart"/>
       <w:r>
@@ -3473,7 +3662,7 @@
           <w:b w:val="0"/>
           <w:u w:val="none"/>
         </w:rPr>
-        <w:t>See</w:t>
+        <w:t>What</w:t>
       </w:r>
       <w:proofErr w:type="spellEnd"/>
       <w:r>
@@ -3482,7 +3671,7 @@
           <w:b w:val="0"/>
           <w:u w:val="none"/>
         </w:rPr>
-        <w:t xml:space="preserve"> Is </w:t>
+        <w:t xml:space="preserve"> You </w:t>
       </w:r>
       <w:proofErr w:type="spellStart"/>
       <w:r>
@@ -3491,7 +3680,7 @@
           <w:b w:val="0"/>
           <w:u w:val="none"/>
         </w:rPr>
-        <w:t>What</w:t>
+        <w:t>See</w:t>
       </w:r>
       <w:proofErr w:type="spellEnd"/>
       <w:r>
@@ -3500,7 +3689,7 @@
           <w:b w:val="0"/>
           <w:u w:val="none"/>
         </w:rPr>
-        <w:t xml:space="preserve"> You </w:t>
+        <w:t xml:space="preserve"> Is </w:t>
       </w:r>
       <w:proofErr w:type="spellStart"/>
       <w:r>
@@ -3509,7 +3698,7 @@
           <w:b w:val="0"/>
           <w:u w:val="none"/>
         </w:rPr>
-        <w:t>Get</w:t>
+        <w:t>What</w:t>
       </w:r>
       <w:proofErr w:type="spellEnd"/>
       <w:r>
@@ -3518,7 +3707,41 @@
           <w:b w:val="0"/>
           <w:u w:val="none"/>
         </w:rPr>
-        <w:t xml:space="preserve"> ») permettant de réaliser facilement et rapidement des interfaces graphiques intéressantes. Nous nous sommes permis ce raccourcis car l'interface graphique ne fait pas partie des exigences du client et représente une partie « secondaire » de ce projet. Nous avons également choisi de travailler sur un environnement linux (plus précisément</w:t>
+        <w:t xml:space="preserve"> You </w:t>
+      </w:r>
+      <w:proofErr w:type="spellStart"/>
+      <w:r>
+        <w:rPr>
+          <w:rFonts w:ascii="Times New Roman" w:hAnsi="Times New Roman" w:cs="Times New Roman"/>
+          <w:b w:val="0"/>
+          <w:u w:val="none"/>
+        </w:rPr>
+        <w:t>Get</w:t>
+      </w:r>
+      <w:proofErr w:type="spellEnd"/>
+      <w:r>
+        <w:rPr>
+          <w:rFonts w:ascii="Times New Roman" w:hAnsi="Times New Roman" w:cs="Times New Roman"/>
+          <w:b w:val="0"/>
+          <w:u w:val="none"/>
+        </w:rPr>
+        <w:t xml:space="preserve"> ») permettant de réaliser facilement et rapidement des interfaces graphiques intéressantes. Nous </w:t>
+      </w:r>
+      <w:r>
+        <w:rPr>
+          <w:rFonts w:ascii="Times New Roman" w:hAnsi="Times New Roman" w:cs="Times New Roman"/>
+          <w:b w:val="0"/>
+          <w:u w:val="none"/>
+        </w:rPr>
+        <w:t>nous sommes permis ce raccourci</w:t>
+      </w:r>
+      <w:r>
+        <w:rPr>
+          <w:rFonts w:ascii="Times New Roman" w:hAnsi="Times New Roman" w:cs="Times New Roman"/>
+          <w:b w:val="0"/>
+          <w:u w:val="none"/>
+        </w:rPr>
+        <w:t xml:space="preserve"> car l'interface graphique ne fait pas partie des exigences du client et représente une partie « secondaire » de ce projet. Nous avons également choisi de travailler sur un environnement linux (plus précisément</w:t>
       </w:r>
       <w:r>
         <w:rPr>
@@ -3804,6 +4027,24 @@
     </w:p>
     <w:p>
       <w:pPr>
+        <w:spacing w:after="160" w:line="259" w:lineRule="auto"/>
+        <w:rPr>
+          <w:rFonts w:ascii="Times New Roman" w:hAnsi="Times New Roman"/>
+          <w:color w:val="auto"/>
+          <w:kern w:val="3"/>
+          <w:lang w:eastAsia="zh-CN"/>
+        </w:rPr>
+      </w:pPr>
+      <w:r>
+        <w:rPr>
+          <w:rFonts w:ascii="Times New Roman" w:hAnsi="Times New Roman"/>
+          <w:b/>
+        </w:rPr>
+        <w:br w:type="page"/>
+      </w:r>
+    </w:p>
+    <w:p>
+      <w:pPr>
         <w:pStyle w:val="Chapitre1"/>
         <w:numPr>
           <w:ilvl w:val="0"/>
@@ -3824,10 +4065,11 @@
           <w:u w:val="none"/>
           <w:lang w:val="en-US" w:eastAsia="en-US"/>
         </w:rPr>
+        <w:lastRenderedPageBreak/>
         <w:drawing>
-          <wp:inline distT="0" distB="0" distL="0" distR="0" wp14:anchorId="4474222B" wp14:editId="3C36C73F">
-            <wp:extent cx="5760720" cy="2324735"/>
-            <wp:effectExtent l="0" t="0" r="0" b="0"/>
+          <wp:inline distT="0" distB="0" distL="0" distR="0" wp14:anchorId="4474222B" wp14:editId="6128DA1A">
+            <wp:extent cx="8467725" cy="4085060"/>
+            <wp:effectExtent l="635" t="0" r="0" b="0"/>
             <wp:docPr id="1" name="Image 1"/>
             <wp:cNvGraphicFramePr>
               <a:graphicFrameLocks xmlns:a="http://schemas.openxmlformats.org/drawingml/2006/main" noChangeAspect="1"/>
@@ -3852,9 +4094,9 @@
                     </a:stretch>
                   </pic:blipFill>
                   <pic:spPr>
-                    <a:xfrm>
+                    <a:xfrm rot="5400000">
                       <a:off x="0" y="0"/>
-                      <a:ext cx="5760720" cy="2324735"/>
+                      <a:ext cx="8482610" cy="4092241"/>
                     </a:xfrm>
                     <a:prstGeom prst="rect">
                       <a:avLst/>
@@ -3881,246 +4123,8 @@
           <w:u w:val="none"/>
         </w:rPr>
       </w:pPr>
-    </w:p>
-    <w:p>
-      <w:pPr>
-        <w:pStyle w:val="Chapitre1"/>
-        <w:numPr>
-          <w:ilvl w:val="0"/>
-          <w:numId w:val="0"/>
-        </w:numPr>
-        <w:ind w:left="720"/>
-        <w:rPr>
-          <w:rFonts w:ascii="Times New Roman" w:hAnsi="Times New Roman" w:cs="Times New Roman"/>
-          <w:b w:val="0"/>
-          <w:u w:val="none"/>
-        </w:rPr>
-      </w:pPr>
-    </w:p>
-    <w:p>
-      <w:pPr>
-        <w:pStyle w:val="Chapitre1"/>
-        <w:numPr>
-          <w:ilvl w:val="0"/>
-          <w:numId w:val="0"/>
-        </w:numPr>
-        <w:ind w:left="720"/>
-        <w:rPr>
-          <w:rFonts w:ascii="Times New Roman" w:hAnsi="Times New Roman" w:cs="Times New Roman"/>
-          <w:b w:val="0"/>
-          <w:u w:val="none"/>
-        </w:rPr>
-      </w:pPr>
-    </w:p>
-    <w:p>
-      <w:pPr>
-        <w:pStyle w:val="Chapitre1"/>
-        <w:numPr>
-          <w:ilvl w:val="0"/>
-          <w:numId w:val="0"/>
-        </w:numPr>
-        <w:ind w:left="720"/>
-        <w:rPr>
-          <w:rFonts w:ascii="Times New Roman" w:hAnsi="Times New Roman" w:cs="Times New Roman"/>
-          <w:b w:val="0"/>
-          <w:u w:val="none"/>
-        </w:rPr>
-      </w:pPr>
-    </w:p>
-    <w:p>
-      <w:pPr>
-        <w:pStyle w:val="Chapitre1"/>
-        <w:numPr>
-          <w:ilvl w:val="0"/>
-          <w:numId w:val="0"/>
-        </w:numPr>
-        <w:ind w:left="720"/>
-        <w:rPr>
-          <w:rFonts w:ascii="Times New Roman" w:hAnsi="Times New Roman" w:cs="Times New Roman"/>
-          <w:b w:val="0"/>
-          <w:u w:val="none"/>
-        </w:rPr>
-      </w:pPr>
-    </w:p>
-    <w:p>
-      <w:pPr>
-        <w:pStyle w:val="Chapitre1"/>
-        <w:numPr>
-          <w:ilvl w:val="0"/>
-          <w:numId w:val="0"/>
-        </w:numPr>
-        <w:ind w:left="720"/>
-        <w:rPr>
-          <w:rFonts w:ascii="Times New Roman" w:hAnsi="Times New Roman" w:cs="Times New Roman"/>
-          <w:b w:val="0"/>
-          <w:u w:val="none"/>
-        </w:rPr>
-      </w:pPr>
-    </w:p>
-    <w:p>
-      <w:pPr>
-        <w:pStyle w:val="Chapitre1"/>
-        <w:numPr>
-          <w:ilvl w:val="0"/>
-          <w:numId w:val="0"/>
-        </w:numPr>
-        <w:ind w:left="720"/>
-        <w:rPr>
-          <w:rFonts w:ascii="Times New Roman" w:hAnsi="Times New Roman" w:cs="Times New Roman"/>
-          <w:b w:val="0"/>
-          <w:u w:val="none"/>
-        </w:rPr>
-      </w:pPr>
-    </w:p>
-    <w:p>
-      <w:pPr>
-        <w:pStyle w:val="Chapitre1"/>
-        <w:numPr>
-          <w:ilvl w:val="0"/>
-          <w:numId w:val="0"/>
-        </w:numPr>
-        <w:ind w:left="720"/>
-        <w:rPr>
-          <w:rFonts w:ascii="Times New Roman" w:hAnsi="Times New Roman" w:cs="Times New Roman"/>
-          <w:b w:val="0"/>
-          <w:u w:val="none"/>
-        </w:rPr>
-      </w:pPr>
-    </w:p>
-    <w:p>
-      <w:pPr>
-        <w:pStyle w:val="Chapitre1"/>
-        <w:numPr>
-          <w:ilvl w:val="0"/>
-          <w:numId w:val="0"/>
-        </w:numPr>
-        <w:ind w:left="720"/>
-        <w:rPr>
-          <w:rFonts w:ascii="Times New Roman" w:hAnsi="Times New Roman" w:cs="Times New Roman"/>
-          <w:b w:val="0"/>
-          <w:u w:val="none"/>
-        </w:rPr>
-      </w:pPr>
-    </w:p>
-    <w:p>
-      <w:pPr>
-        <w:pStyle w:val="Chapitre1"/>
-        <w:numPr>
-          <w:ilvl w:val="0"/>
-          <w:numId w:val="0"/>
-        </w:numPr>
-        <w:ind w:left="720"/>
-        <w:rPr>
-          <w:rFonts w:ascii="Times New Roman" w:hAnsi="Times New Roman" w:cs="Times New Roman"/>
-          <w:b w:val="0"/>
-          <w:u w:val="none"/>
-        </w:rPr>
-      </w:pPr>
-    </w:p>
-    <w:p>
-      <w:pPr>
-        <w:pStyle w:val="Chapitre1"/>
-        <w:numPr>
-          <w:ilvl w:val="0"/>
-          <w:numId w:val="0"/>
-        </w:numPr>
-        <w:ind w:left="720"/>
-        <w:rPr>
-          <w:rFonts w:ascii="Times New Roman" w:hAnsi="Times New Roman" w:cs="Times New Roman"/>
-          <w:b w:val="0"/>
-          <w:u w:val="none"/>
-        </w:rPr>
-      </w:pPr>
-    </w:p>
-    <w:p>
-      <w:pPr>
-        <w:pStyle w:val="Chapitre1"/>
-        <w:numPr>
-          <w:ilvl w:val="0"/>
-          <w:numId w:val="0"/>
-        </w:numPr>
-        <w:ind w:left="720"/>
-        <w:rPr>
-          <w:rFonts w:ascii="Times New Roman" w:hAnsi="Times New Roman" w:cs="Times New Roman"/>
-          <w:b w:val="0"/>
-          <w:u w:val="none"/>
-        </w:rPr>
-      </w:pPr>
-    </w:p>
-    <w:p>
-      <w:pPr>
-        <w:pStyle w:val="Chapitre1"/>
-        <w:numPr>
-          <w:ilvl w:val="0"/>
-          <w:numId w:val="0"/>
-        </w:numPr>
-        <w:ind w:left="720"/>
-        <w:rPr>
-          <w:rFonts w:ascii="Times New Roman" w:hAnsi="Times New Roman" w:cs="Times New Roman"/>
-          <w:b w:val="0"/>
-          <w:u w:val="none"/>
-        </w:rPr>
-      </w:pPr>
-    </w:p>
-    <w:p>
-      <w:pPr>
-        <w:pStyle w:val="Chapitre1"/>
-        <w:numPr>
-          <w:ilvl w:val="0"/>
-          <w:numId w:val="0"/>
-        </w:numPr>
-        <w:ind w:left="720"/>
-        <w:rPr>
-          <w:rFonts w:ascii="Times New Roman" w:hAnsi="Times New Roman" w:cs="Times New Roman"/>
-          <w:b w:val="0"/>
-          <w:u w:val="none"/>
-        </w:rPr>
-      </w:pPr>
-    </w:p>
-    <w:p>
-      <w:pPr>
-        <w:pStyle w:val="Chapitre1"/>
-        <w:numPr>
-          <w:ilvl w:val="0"/>
-          <w:numId w:val="0"/>
-        </w:numPr>
-        <w:ind w:left="720"/>
-        <w:rPr>
-          <w:rFonts w:ascii="Times New Roman" w:hAnsi="Times New Roman" w:cs="Times New Roman"/>
-          <w:b w:val="0"/>
-          <w:u w:val="none"/>
-        </w:rPr>
-      </w:pPr>
-    </w:p>
-    <w:p>
-      <w:pPr>
-        <w:pStyle w:val="Chapitre1"/>
-        <w:numPr>
-          <w:ilvl w:val="0"/>
-          <w:numId w:val="0"/>
-        </w:numPr>
-        <w:ind w:left="720"/>
-        <w:rPr>
-          <w:rFonts w:ascii="Times New Roman" w:hAnsi="Times New Roman" w:cs="Times New Roman"/>
-          <w:b w:val="0"/>
-          <w:u w:val="none"/>
-        </w:rPr>
-      </w:pPr>
-    </w:p>
-    <w:p>
-      <w:pPr>
-        <w:pStyle w:val="Chapitre1"/>
-        <w:numPr>
-          <w:ilvl w:val="0"/>
-          <w:numId w:val="0"/>
-        </w:numPr>
-        <w:ind w:left="720"/>
-        <w:rPr>
-          <w:rFonts w:ascii="Times New Roman" w:hAnsi="Times New Roman" w:cs="Times New Roman"/>
-          <w:b w:val="0"/>
-          <w:u w:val="none"/>
-        </w:rPr>
-      </w:pPr>
+      <w:bookmarkStart w:id="0" w:name="_GoBack"/>
+      <w:bookmarkEnd w:id="0"/>
     </w:p>
     <w:p>
       <w:pPr>
@@ -6468,8 +6472,6 @@
         <w:i/>
       </w:rPr>
     </w:pPr>
-    <w:bookmarkStart w:id="0" w:name="_GoBack"/>
-    <w:bookmarkEnd w:id="0"/>
     <w:r>
       <w:rPr>
         <w:b/>
@@ -12037,7 +12039,7 @@
   <a:extraClrSchemeLst/>
   <a:extLst>
     <a:ext uri="{05A4C25C-085E-4340-85A3-A5531E510DB2}">
-      <thm15:themeFamily xmlns="" xmlns:thm15="http://schemas.microsoft.com/office/thememl/2012/main" name="Office Theme" id="{62F939B6-93AF-4DB8-9C6B-D6C7DFDC589F}" vid="{4A3C46E8-61CC-4603-A589-7422A47A8E4A}"/>
+      <thm15:themeFamily xmlns:thm15="http://schemas.microsoft.com/office/thememl/2012/main" xmlns="" name="Office Theme" id="{62F939B6-93AF-4DB8-9C6B-D6C7DFDC589F}" vid="{4A3C46E8-61CC-4603-A589-7422A47A8E4A}"/>
     </a:ext>
   </a:extLst>
 </a:theme>
@@ -12048,7 +12050,7 @@
 </file>
 
 <file path=customXml/itemProps1.xml><?xml version="1.0" encoding="utf-8"?>
-<ds:datastoreItem xmlns:ds="http://schemas.openxmlformats.org/officeDocument/2006/customXml" ds:itemID="{95664556-E9F6-4600-AC3E-5AF0BE093939}">
+<ds:datastoreItem xmlns:ds="http://schemas.openxmlformats.org/officeDocument/2006/customXml" ds:itemID="{15BB3401-B740-4046-80B0-F1EB0D0D3543}">
   <ds:schemaRefs>
     <ds:schemaRef ds:uri="http://schemas.openxmlformats.org/officeDocument/2006/bibliography"/>
   </ds:schemaRefs>

</xml_diff>